<commit_message>
Añadido esquema base de datos, archivo para importar base de datos y actualizacion de documentos
</commit_message>
<xml_diff>
--- a/Fase 2/Evidencias Proyecto/Documento Epicas  e historias de usuario - Proyecto Biblioteca el Pimiento.docx
+++ b/Fase 2/Evidencias Proyecto/Documento Epicas  e historias de usuario - Proyecto Biblioteca el Pimiento.docx
@@ -292,7 +292,7 @@
           <w:szCs w:val="36"/>
           <w:rtl w:val="0"/>
         </w:rPr>
-        <w:t xml:space="preserve">RTPLG</w:t>
+        <w:t xml:space="preserve">BEP</w:t>
       </w:r>
       <w:r>
         <w:rPr>
@@ -3587,12 +3587,12 @@
             <wp:extent cx="7648575" cy="1529482"/>
             <wp:effectExtent b="0" l="0" r="0" t="0"/>
             <wp:wrapTopAndBottom distB="114300" distT="114300"/>
-            <wp:docPr id="27" name="image4.png"/>
+            <wp:docPr id="26" name="image8.png"/>
             <a:graphic>
               <a:graphicData uri="http://schemas.openxmlformats.org/drawingml/2006/picture">
                 <pic:pic>
                   <pic:nvPicPr>
-                    <pic:cNvPr id="0" name="image4.png"/>
+                    <pic:cNvPr id="0" name="image8.png"/>
                     <pic:cNvPicPr preferRelativeResize="0"/>
                   </pic:nvPicPr>
                   <pic:blipFill>
@@ -3813,20 +3813,20 @@
           <wp:anchor allowOverlap="1" behindDoc="0" distB="114300" distT="114300" distL="114300" distR="114300" hidden="0" layoutInCell="1" locked="0" relativeHeight="0" simplePos="0">
             <wp:simplePos x="0" y="0"/>
             <wp:positionH relativeFrom="column">
-              <wp:posOffset>-1066799</wp:posOffset>
+              <wp:posOffset>-1057274</wp:posOffset>
             </wp:positionH>
             <wp:positionV relativeFrom="paragraph">
-              <wp:posOffset>1571625</wp:posOffset>
+              <wp:posOffset>1562100</wp:posOffset>
             </wp:positionV>
-            <wp:extent cx="7720053" cy="1533525"/>
+            <wp:extent cx="7715250" cy="1899340"/>
             <wp:effectExtent b="0" l="0" r="0" t="0"/>
             <wp:wrapTopAndBottom distB="114300" distT="114300"/>
-            <wp:docPr id="26" name="image2.png"/>
+            <wp:docPr id="27" name="image9.png"/>
             <a:graphic>
               <a:graphicData uri="http://schemas.openxmlformats.org/drawingml/2006/picture">
                 <pic:pic>
                   <pic:nvPicPr>
-                    <pic:cNvPr id="0" name="image2.png"/>
+                    <pic:cNvPr id="0" name="image9.png"/>
                     <pic:cNvPicPr preferRelativeResize="0"/>
                   </pic:nvPicPr>
                   <pic:blipFill>
@@ -3839,7 +3839,7 @@
                   <pic:spPr>
                     <a:xfrm>
                       <a:off x="0" y="0"/>
-                      <a:ext cx="7720053" cy="1533525"/>
+                      <a:ext cx="7715250" cy="1899340"/>
                     </a:xfrm>
                     <a:prstGeom prst="rect"/>
                     <a:ln/>
@@ -4006,12 +4006,12 @@
             <wp:extent cx="7715250" cy="1181100"/>
             <wp:effectExtent b="0" l="0" r="0" t="0"/>
             <wp:wrapTopAndBottom distB="114300" distT="114300"/>
-            <wp:docPr id="31" name="image7.png"/>
+            <wp:docPr id="31" name="image6.png"/>
             <a:graphic>
               <a:graphicData uri="http://schemas.openxmlformats.org/drawingml/2006/picture">
                 <pic:pic>
                   <pic:nvPicPr>
-                    <pic:cNvPr id="0" name="image7.png"/>
+                    <pic:cNvPr id="0" name="image6.png"/>
                     <pic:cNvPicPr preferRelativeResize="0"/>
                   </pic:nvPicPr>
                   <pic:blipFill>
@@ -4193,12 +4193,12 @@
             <wp:extent cx="7721342" cy="1468235"/>
             <wp:effectExtent b="0" l="0" r="0" t="0"/>
             <wp:wrapTopAndBottom distB="114300" distT="114300"/>
-            <wp:docPr id="25" name="image9.png"/>
+            <wp:docPr id="25" name="image1.png"/>
             <a:graphic>
               <a:graphicData uri="http://schemas.openxmlformats.org/drawingml/2006/picture">
                 <pic:pic>
                   <pic:nvPicPr>
-                    <pic:cNvPr id="0" name="image9.png"/>
+                    <pic:cNvPr id="0" name="image1.png"/>
                     <pic:cNvPicPr preferRelativeResize="0"/>
                   </pic:nvPicPr>
                   <pic:blipFill>
@@ -4341,12 +4341,12 @@
             <wp:extent cx="7791450" cy="1428653"/>
             <wp:effectExtent b="0" l="0" r="0" t="0"/>
             <wp:wrapTopAndBottom distB="114300" distT="114300"/>
-            <wp:docPr id="28" name="image8.png"/>
+            <wp:docPr id="28" name="image2.png"/>
             <a:graphic>
               <a:graphicData uri="http://schemas.openxmlformats.org/drawingml/2006/picture">
                 <pic:pic>
                   <pic:nvPicPr>
-                    <pic:cNvPr id="0" name="image8.png"/>
+                    <pic:cNvPr id="0" name="image2.png"/>
                     <pic:cNvPicPr preferRelativeResize="0"/>
                   </pic:nvPicPr>
                   <pic:blipFill>
@@ -4532,12 +4532,12 @@
             <wp:extent cx="7791450" cy="2169436"/>
             <wp:effectExtent b="0" l="0" r="0" t="0"/>
             <wp:wrapTopAndBottom distB="114300" distT="114300"/>
-            <wp:docPr id="32" name="image5.png"/>
+            <wp:docPr id="32" name="image7.png"/>
             <a:graphic>
               <a:graphicData uri="http://schemas.openxmlformats.org/drawingml/2006/picture">
                 <pic:pic>
                   <pic:nvPicPr>
-                    <pic:cNvPr id="0" name="image5.png"/>
+                    <pic:cNvPr id="0" name="image7.png"/>
                     <pic:cNvPicPr preferRelativeResize="0"/>
                   </pic:nvPicPr>
                   <pic:blipFill>
@@ -4687,12 +4687,12 @@
             <wp:extent cx="7762875" cy="770687"/>
             <wp:effectExtent b="0" l="0" r="0" t="0"/>
             <wp:wrapTopAndBottom distB="114300" distT="114300"/>
-            <wp:docPr id="29" name="image1.png"/>
+            <wp:docPr id="29" name="image4.png"/>
             <a:graphic>
               <a:graphicData uri="http://schemas.openxmlformats.org/drawingml/2006/picture">
                 <pic:pic>
                   <pic:nvPicPr>
-                    <pic:cNvPr id="0" name="image1.png"/>
+                    <pic:cNvPr id="0" name="image4.png"/>
                     <pic:cNvPicPr preferRelativeResize="0"/>
                   </pic:nvPicPr>
                   <pic:blipFill>
@@ -4804,12 +4804,12 @@
             <wp:extent cx="7763828" cy="3150348"/>
             <wp:effectExtent b="0" l="0" r="0" t="0"/>
             <wp:wrapTopAndBottom distB="114300" distT="114300"/>
-            <wp:docPr id="30" name="image3.png"/>
+            <wp:docPr id="30" name="image5.png"/>
             <a:graphic>
               <a:graphicData uri="http://schemas.openxmlformats.org/drawingml/2006/picture">
                 <pic:pic>
                   <pic:nvPicPr>
-                    <pic:cNvPr id="0" name="image3.png"/>
+                    <pic:cNvPr id="0" name="image5.png"/>
                     <pic:cNvPicPr preferRelativeResize="0"/>
                   </pic:nvPicPr>
                   <pic:blipFill>
@@ -5014,12 +5014,12 @@
           <wp:extent cx="932815" cy="231775"/>
           <wp:effectExtent b="0" l="0" r="0" t="0"/>
           <wp:wrapSquare wrapText="bothSides" distB="0" distT="0" distL="114300" distR="114300"/>
-          <wp:docPr id="24" name="image6.png"/>
+          <wp:docPr id="24" name="image3.png"/>
           <a:graphic>
             <a:graphicData uri="http://schemas.openxmlformats.org/drawingml/2006/picture">
               <pic:pic>
                 <pic:nvPicPr>
-                  <pic:cNvPr id="0" name="image6.png"/>
+                  <pic:cNvPr id="0" name="image3.png"/>
                   <pic:cNvPicPr preferRelativeResize="0"/>
                 </pic:nvPicPr>
                 <pic:blipFill>

</xml_diff>